<commit_message>
Part IV. Implementing Category Controller Menu Controller’s Open Category
</commit_message>
<xml_diff>
--- a/09. Workshop - Forum/07. CSharp-OOP-Basics-Workshop-Part-3.docx
+++ b/09. Workshop - Forum/07. CSharp-OOP-Basics-Workshop-Part-3.docx
@@ -1,6 +1,6 @@
 
 <file path=word/document.xml><?xml version="1.0" encoding="utf-8"?>
-<w:document xmlns:wpc="http://schemas.microsoft.com/office/word/2010/wordprocessingCanvas" xmlns:cx="http://schemas.microsoft.com/office/drawing/2014/chartex" xmlns:cx1="http://schemas.microsoft.com/office/drawing/2015/9/8/chartex" xmlns:mc="http://schemas.openxmlformats.org/markup-compatibility/2006" xmlns:o="urn:schemas-microsoft-com:office:office" xmlns:r="http://schemas.openxmlformats.org/officeDocument/2006/relationships" xmlns:m="http://schemas.openxmlformats.org/officeDocument/2006/math" xmlns:v="urn:schemas-microsoft-com:vml" xmlns:wp14="http://schemas.microsoft.com/office/word/2010/wordprocessingDrawing" xmlns:wp="http://schemas.openxmlformats.org/drawingml/2006/wordprocessingDrawing" xmlns:w10="urn:schemas-microsoft-com:office:word" xmlns:w="http://schemas.openxmlformats.org/wordprocessingml/2006/main" xmlns:w14="http://schemas.microsoft.com/office/word/2010/wordml" xmlns:w15="http://schemas.microsoft.com/office/word/2012/wordml" xmlns:w16se="http://schemas.microsoft.com/office/word/2015/wordml/symex" xmlns:wpg="http://schemas.microsoft.com/office/word/2010/wordprocessingGroup" xmlns:wpi="http://schemas.microsoft.com/office/word/2010/wordprocessingInk" xmlns:wne="http://schemas.microsoft.com/office/word/2006/wordml" xmlns:wps="http://schemas.microsoft.com/office/word/2010/wordprocessingShape" mc:Ignorable="w14 w15 w16se wp14">
+<w:document xmlns:wpc="http://schemas.microsoft.com/office/word/2010/wordprocessingCanvas" xmlns:cx="http://schemas.microsoft.com/office/drawing/2014/chartex" xmlns:cx1="http://schemas.microsoft.com/office/drawing/2015/9/8/chartex" xmlns:cx2="http://schemas.microsoft.com/office/drawing/2015/10/21/chartex" xmlns:cx3="http://schemas.microsoft.com/office/drawing/2016/5/9/chartex" xmlns:cx4="http://schemas.microsoft.com/office/drawing/2016/5/10/chartex" xmlns:cx5="http://schemas.microsoft.com/office/drawing/2016/5/11/chartex" xmlns:cx6="http://schemas.microsoft.com/office/drawing/2016/5/12/chartex" xmlns:cx7="http://schemas.microsoft.com/office/drawing/2016/5/13/chartex" xmlns:cx8="http://schemas.microsoft.com/office/drawing/2016/5/14/chartex" xmlns:mc="http://schemas.openxmlformats.org/markup-compatibility/2006" xmlns:aink="http://schemas.microsoft.com/office/drawing/2016/ink" xmlns:am3d="http://schemas.microsoft.com/office/drawing/2017/model3d" xmlns:o="urn:schemas-microsoft-com:office:office" xmlns:r="http://schemas.openxmlformats.org/officeDocument/2006/relationships" xmlns:m="http://schemas.openxmlformats.org/officeDocument/2006/math" xmlns:v="urn:schemas-microsoft-com:vml" xmlns:wp14="http://schemas.microsoft.com/office/word/2010/wordprocessingDrawing" xmlns:wp="http://schemas.openxmlformats.org/drawingml/2006/wordprocessingDrawing" xmlns:w10="urn:schemas-microsoft-com:office:word" xmlns:w="http://schemas.openxmlformats.org/wordprocessingml/2006/main" xmlns:w14="http://schemas.microsoft.com/office/word/2010/wordml" xmlns:w15="http://schemas.microsoft.com/office/word/2012/wordml" xmlns:w16cid="http://schemas.microsoft.com/office/word/2016/wordml/cid" xmlns:w16se="http://schemas.microsoft.com/office/word/2015/wordml/symex" xmlns:wpg="http://schemas.microsoft.com/office/word/2010/wordprocessingGroup" xmlns:wpi="http://schemas.microsoft.com/office/word/2010/wordprocessingInk" xmlns:wne="http://schemas.microsoft.com/office/word/2006/wordml" xmlns:wps="http://schemas.microsoft.com/office/word/2010/wordprocessingShape" mc:Ignorable="w14 w15 w16se w16cid wp14">
   <w:body>
     <w:p>
       <w:pPr>
@@ -245,8 +245,16 @@
         <w:rPr>
           <w:lang w:val="bg-BG"/>
         </w:rPr>
-        <w:t xml:space="preserve"> public</w:t>
-      </w:r>
+        <w:t xml:space="preserve"> </w:t>
+      </w:r>
+      <w:proofErr w:type="spellStart"/>
+      <w:r>
+        <w:rPr>
+          <w:lang w:val="bg-BG"/>
+        </w:rPr>
+        <w:t>public</w:t>
+      </w:r>
+      <w:proofErr w:type="spellEnd"/>
       <w:r>
         <w:t xml:space="preserve"> class called </w:t>
       </w:r>
@@ -260,7 +268,105 @@
         <w:rPr>
           <w:lang w:val="bg-BG"/>
         </w:rPr>
-        <w:t xml:space="preserve">. First we need to add a private constant </w:t>
+        <w:t xml:space="preserve">. </w:t>
+      </w:r>
+      <w:proofErr w:type="spellStart"/>
+      <w:r>
+        <w:rPr>
+          <w:lang w:val="bg-BG"/>
+        </w:rPr>
+        <w:t>First</w:t>
+      </w:r>
+      <w:proofErr w:type="spellEnd"/>
+      <w:r>
+        <w:rPr>
+          <w:lang w:val="bg-BG"/>
+        </w:rPr>
+        <w:t xml:space="preserve"> </w:t>
+      </w:r>
+      <w:proofErr w:type="spellStart"/>
+      <w:r>
+        <w:rPr>
+          <w:lang w:val="bg-BG"/>
+        </w:rPr>
+        <w:t>we</w:t>
+      </w:r>
+      <w:proofErr w:type="spellEnd"/>
+      <w:r>
+        <w:rPr>
+          <w:lang w:val="bg-BG"/>
+        </w:rPr>
+        <w:t xml:space="preserve"> </w:t>
+      </w:r>
+      <w:proofErr w:type="spellStart"/>
+      <w:r>
+        <w:rPr>
+          <w:lang w:val="bg-BG"/>
+        </w:rPr>
+        <w:t>need</w:t>
+      </w:r>
+      <w:proofErr w:type="spellEnd"/>
+      <w:r>
+        <w:rPr>
+          <w:lang w:val="bg-BG"/>
+        </w:rPr>
+        <w:t xml:space="preserve"> </w:t>
+      </w:r>
+      <w:proofErr w:type="spellStart"/>
+      <w:r>
+        <w:rPr>
+          <w:lang w:val="bg-BG"/>
+        </w:rPr>
+        <w:t>to</w:t>
+      </w:r>
+      <w:proofErr w:type="spellEnd"/>
+      <w:r>
+        <w:rPr>
+          <w:lang w:val="bg-BG"/>
+        </w:rPr>
+        <w:t xml:space="preserve"> </w:t>
+      </w:r>
+      <w:proofErr w:type="spellStart"/>
+      <w:r>
+        <w:rPr>
+          <w:lang w:val="bg-BG"/>
+        </w:rPr>
+        <w:t>add</w:t>
+      </w:r>
+      <w:proofErr w:type="spellEnd"/>
+      <w:r>
+        <w:rPr>
+          <w:lang w:val="bg-BG"/>
+        </w:rPr>
+        <w:t xml:space="preserve"> a </w:t>
+      </w:r>
+      <w:proofErr w:type="spellStart"/>
+      <w:r>
+        <w:rPr>
+          <w:lang w:val="bg-BG"/>
+        </w:rPr>
+        <w:t>private</w:t>
+      </w:r>
+      <w:proofErr w:type="spellEnd"/>
+      <w:r>
+        <w:rPr>
+          <w:lang w:val="bg-BG"/>
+        </w:rPr>
+        <w:t xml:space="preserve"> </w:t>
+      </w:r>
+      <w:proofErr w:type="spellStart"/>
+      <w:r>
+        <w:rPr>
+          <w:lang w:val="bg-BG"/>
+        </w:rPr>
+        <w:t>constant</w:t>
+      </w:r>
+      <w:proofErr w:type="spellEnd"/>
+      <w:r>
+        <w:rPr>
+          <w:lang w:val="bg-BG"/>
+        </w:rPr>
+        <w:t xml:space="preserve"> </w:t>
       </w:r>
       <w:r>
         <w:t xml:space="preserve">of type </w:t>
@@ -715,7 +821,15 @@
     </w:p>
     <w:p>
       <w:r>
-        <w:t>Now we have to make an</w:t>
+        <w:t xml:space="preserve">Now we </w:t>
+      </w:r>
+      <w:proofErr w:type="gramStart"/>
+      <w:r>
+        <w:t>have to</w:t>
+      </w:r>
+      <w:proofErr w:type="gramEnd"/>
+      <w:r>
+        <w:t xml:space="preserve"> make an</w:t>
       </w:r>
       <w:r>
         <w:t xml:space="preserve"> </w:t>
@@ -1076,7 +1190,15 @@
         <w:t>LINE_LENGTH</w:t>
       </w:r>
       <w:r>
-        <w:t xml:space="preserve">’s value on each iteration. Then all you have to do is </w:t>
+        <w:t xml:space="preserve">’s value on each iteration. Then all you </w:t>
+      </w:r>
+      <w:proofErr w:type="gramStart"/>
+      <w:r>
+        <w:t>have to</w:t>
+      </w:r>
+      <w:proofErr w:type="gramEnd"/>
+      <w:r>
+        <w:t xml:space="preserve"> do is </w:t>
       </w:r>
       <w:r>
         <w:rPr>
@@ -2199,7 +2321,15 @@
         <w:t>now,</w:t>
       </w:r>
       <w:r>
-        <w:t xml:space="preserve"> we are going to implement just two methods in order to finish</w:t>
+        <w:t xml:space="preserve"> we are going to implement just two methods </w:t>
+      </w:r>
+      <w:proofErr w:type="gramStart"/>
+      <w:r>
+        <w:t>in order to</w:t>
+      </w:r>
+      <w:proofErr w:type="gramEnd"/>
+      <w:r>
+        <w:t xml:space="preserve"> finish</w:t>
       </w:r>
       <w:r>
         <w:t xml:space="preserve"> the</w:t>
@@ -2339,24 +2469,34 @@
       <w:r>
         <w:t xml:space="preserve">And the second method is called </w:t>
       </w:r>
+      <w:bookmarkStart w:id="0" w:name="OLE_LINK1"/>
+      <w:bookmarkStart w:id="1" w:name="OLE_LINK2"/>
       <w:r>
         <w:rPr>
           <w:rStyle w:val="CodeChar"/>
         </w:rPr>
         <w:t>GetPostReplies</w:t>
       </w:r>
+      <w:bookmarkEnd w:id="0"/>
+      <w:bookmarkEnd w:id="1"/>
       <w:r>
         <w:t xml:space="preserve"> with parameter </w:t>
       </w:r>
+      <w:bookmarkStart w:id="2" w:name="OLE_LINK5"/>
+      <w:bookmarkStart w:id="3" w:name="OLE_LINK6"/>
       <w:r>
         <w:rPr>
           <w:rStyle w:val="CodeChar"/>
         </w:rPr>
         <w:t>postId</w:t>
       </w:r>
+      <w:bookmarkEnd w:id="2"/>
+      <w:bookmarkEnd w:id="3"/>
       <w:r>
         <w:t xml:space="preserve"> and return type </w:t>
       </w:r>
+      <w:bookmarkStart w:id="4" w:name="OLE_LINK3"/>
+      <w:bookmarkStart w:id="5" w:name="OLE_LINK4"/>
       <w:r>
         <w:rPr>
           <w:rStyle w:val="CodeChar"/>
@@ -2364,7 +2504,12 @@
         <w:t>IList&lt;ReplyViewModel&gt;</w:t>
       </w:r>
       <w:r>
-        <w:t>. The ta</w:t>
+        <w:t xml:space="preserve">. </w:t>
+      </w:r>
+      <w:bookmarkEnd w:id="4"/>
+      <w:bookmarkEnd w:id="5"/>
+      <w:r>
+        <w:t>The ta</w:t>
       </w:r>
       <w:r>
         <w:t>s</w:t>
@@ -2551,6 +2696,9 @@
       <w:r>
         <w:t xml:space="preserve">Create an </w:t>
       </w:r>
+      <w:bookmarkStart w:id="6" w:name="OLE_LINK7"/>
+      <w:bookmarkStart w:id="7" w:name="OLE_LINK8"/>
+      <w:bookmarkStart w:id="8" w:name="OLE_LINK9"/>
       <w:r>
         <w:rPr>
           <w:rStyle w:val="CodeChar"/>
@@ -2558,7 +2706,13 @@
         <w:t>IList&lt;ReplyViewModel&gt;</w:t>
       </w:r>
       <w:r>
-        <w:t xml:space="preserve"> that you are going to fill</w:t>
+        <w:t xml:space="preserve"> </w:t>
+      </w:r>
+      <w:bookmarkEnd w:id="6"/>
+      <w:bookmarkEnd w:id="7"/>
+      <w:bookmarkEnd w:id="8"/>
+      <w:r>
+        <w:t>that you are going to fill</w:t>
       </w:r>
       <w:r>
         <w:t>.</w:t>
@@ -2743,7 +2897,15 @@
     </w:p>
     <w:p>
       <w:r>
-        <w:t xml:space="preserve">The thing we have to finish here </w:t>
+        <w:t xml:space="preserve">The thing we </w:t>
+      </w:r>
+      <w:proofErr w:type="gramStart"/>
+      <w:r>
+        <w:t>have to</w:t>
+      </w:r>
+      <w:proofErr w:type="gramEnd"/>
+      <w:r>
+        <w:t xml:space="preserve"> finish here </w:t>
       </w:r>
       <w:r>
         <w:t>are</w:t>
@@ -3993,12 +4155,16 @@
       <w:r>
         <w:t xml:space="preserve"> their names as an array of strings. It’s called </w:t>
       </w:r>
+      <w:bookmarkStart w:id="9" w:name="OLE_LINK10"/>
+      <w:bookmarkStart w:id="10" w:name="OLE_LINK11"/>
       <w:r>
         <w:rPr>
           <w:rStyle w:val="CodeChar"/>
         </w:rPr>
         <w:t>GetAllGategoryNames</w:t>
       </w:r>
+      <w:bookmarkEnd w:id="9"/>
+      <w:bookmarkEnd w:id="10"/>
       <w:r>
         <w:t xml:space="preserve"> and the implementation is something like this:</w:t>
       </w:r>
@@ -4072,19 +4238,21 @@
           </wp:inline>
         </w:drawing>
       </w:r>
-      <w:bookmarkStart w:id="0" w:name="_GoBack"/>
-      <w:bookmarkEnd w:id="0"/>
     </w:p>
     <w:p>
       <w:r>
         <w:t xml:space="preserve">Now we can return to our controller and continue with a method called </w:t>
       </w:r>
+      <w:bookmarkStart w:id="11" w:name="OLE_LINK12"/>
+      <w:bookmarkStart w:id="12" w:name="OLE_LINK13"/>
       <w:r>
         <w:rPr>
           <w:rStyle w:val="CodeChar"/>
         </w:rPr>
         <w:t>LoadCategories</w:t>
       </w:r>
+      <w:bookmarkEnd w:id="11"/>
+      <w:bookmarkEnd w:id="12"/>
       <w:r>
         <w:t xml:space="preserve"> </w:t>
       </w:r>
@@ -4320,7 +4488,15 @@
         <w:t xml:space="preserve"> and its value should be set t</w:t>
       </w:r>
       <w:r>
-        <w:t xml:space="preserve">o 1 (take a look at the </w:t>
+        <w:t>o 1 (</w:t>
+      </w:r>
+      <w:proofErr w:type="gramStart"/>
+      <w:r>
+        <w:t>take a look</w:t>
+      </w:r>
+      <w:proofErr w:type="gramEnd"/>
+      <w:r>
+        <w:t xml:space="preserve"> at the </w:t>
       </w:r>
       <w:r>
         <w:rPr>
@@ -4466,8 +4642,13 @@
           <w:lang w:val="bg-BG"/>
         </w:rPr>
       </w:pPr>
-      <w:r>
-        <w:t xml:space="preserve">All of the commands you need to invoke are </w:t>
+      <w:proofErr w:type="gramStart"/>
+      <w:r>
+        <w:t>All of</w:t>
+      </w:r>
+      <w:proofErr w:type="gramEnd"/>
+      <w:r>
+        <w:t xml:space="preserve"> the commands you need to invoke are </w:t>
       </w:r>
       <w:r>
         <w:rPr>
@@ -4485,7 +4666,15 @@
         <w:t>NextPage</w:t>
       </w:r>
       <w:r>
-        <w:t xml:space="preserve">… And is actually just one method, right? </w:t>
+        <w:t xml:space="preserve">… And is </w:t>
+      </w:r>
+      <w:proofErr w:type="gramStart"/>
+      <w:r>
+        <w:t>actually just</w:t>
+      </w:r>
+      <w:proofErr w:type="gramEnd"/>
+      <w:r>
+        <w:t xml:space="preserve"> one method, right? </w:t>
       </w:r>
       <w:r>
         <w:t>So,</w:t>
@@ -4582,11 +4771,47 @@
       <w:r>
         <w:t xml:space="preserve">And </w:t>
       </w:r>
+      <w:proofErr w:type="spellStart"/>
       <w:r>
         <w:rPr>
           <w:lang w:val="bg-BG"/>
         </w:rPr>
-        <w:t xml:space="preserve">PreviousPage calls it </w:t>
+        <w:t>PreviousPage</w:t>
+      </w:r>
+      <w:proofErr w:type="spellEnd"/>
+      <w:r>
+        <w:rPr>
+          <w:lang w:val="bg-BG"/>
+        </w:rPr>
+        <w:t xml:space="preserve"> </w:t>
+      </w:r>
+      <w:proofErr w:type="spellStart"/>
+      <w:r>
+        <w:rPr>
+          <w:lang w:val="bg-BG"/>
+        </w:rPr>
+        <w:t>calls</w:t>
+      </w:r>
+      <w:proofErr w:type="spellEnd"/>
+      <w:r>
+        <w:rPr>
+          <w:lang w:val="bg-BG"/>
+        </w:rPr>
+        <w:t xml:space="preserve"> </w:t>
+      </w:r>
+      <w:proofErr w:type="spellStart"/>
+      <w:r>
+        <w:rPr>
+          <w:lang w:val="bg-BG"/>
+        </w:rPr>
+        <w:t>it</w:t>
+      </w:r>
+      <w:proofErr w:type="spellEnd"/>
+      <w:r>
+        <w:rPr>
+          <w:lang w:val="bg-BG"/>
+        </w:rPr>
+        <w:t xml:space="preserve"> </w:t>
       </w:r>
       <w:r>
         <w:t>with false as a parameter:</w:t>
@@ -4896,7 +5121,15 @@
         <w:t>enum</w:t>
       </w:r>
       <w:r>
-        <w:t xml:space="preserve"> is exactly the same with the previous controller</w:t>
+        <w:t xml:space="preserve"> is </w:t>
+      </w:r>
+      <w:proofErr w:type="gramStart"/>
+      <w:r>
+        <w:t>exactly the same</w:t>
+      </w:r>
+      <w:proofErr w:type="gramEnd"/>
+      <w:r>
+        <w:t xml:space="preserve"> with the previous controller</w:t>
       </w:r>
       <w:r>
         <w:t>.</w:t>
@@ -5111,9 +5344,11 @@
       <w:r>
         <w:t xml:space="preserve"> need to calculate the index of the last page of the </w:t>
       </w:r>
+      <w:proofErr w:type="gramStart"/>
       <w:r>
         <w:t>posts</w:t>
       </w:r>
+      <w:proofErr w:type="gramEnd"/>
       <w:r>
         <w:t xml:space="preserve"> so you can check if you are on the last page further in the implementation</w:t>
       </w:r>
@@ -5263,7 +5498,11 @@
     </w:p>
     <w:p>
       <w:r>
-        <w:t xml:space="preserve">The first method we are going to realize in this controller is the public void </w:t>
+        <w:t xml:space="preserve">The first method we are going to realize in this controller is the </w:t>
+      </w:r>
+      <w:bookmarkStart w:id="13" w:name="OLE_LINK14"/>
+      <w:r>
+        <w:t xml:space="preserve">public void </w:t>
       </w:r>
       <w:r>
         <w:rPr>
@@ -5272,7 +5511,11 @@
         <w:t>SetCategory</w:t>
       </w:r>
       <w:r>
-        <w:t xml:space="preserve"> method taking </w:t>
+        <w:t xml:space="preserve"> </w:t>
+      </w:r>
+      <w:bookmarkEnd w:id="13"/>
+      <w:r>
+        <w:t xml:space="preserve">method taking </w:t>
       </w:r>
       <w:r>
         <w:rPr>
@@ -5476,12 +5719,16 @@
       <w:r>
         <w:t xml:space="preserve">called </w:t>
       </w:r>
+      <w:bookmarkStart w:id="14" w:name="OLE_LINK15"/>
+      <w:bookmarkStart w:id="15" w:name="OLE_LINK16"/>
       <w:r>
         <w:rPr>
           <w:rStyle w:val="CodeChar"/>
         </w:rPr>
         <w:t>GetPostsByCategory</w:t>
       </w:r>
+      <w:bookmarkEnd w:id="14"/>
+      <w:bookmarkEnd w:id="15"/>
       <w:r>
         <w:t xml:space="preserve"> and takes </w:t>
       </w:r>
@@ -6068,7 +6315,12 @@
         <w:pStyle w:val="Heading2"/>
       </w:pPr>
       <w:r>
-        <w:t>Implementing Post Details Controller</w:t>
+        <w:t>Implemen</w:t>
+      </w:r>
+      <w:bookmarkStart w:id="16" w:name="_GoBack"/>
+      <w:bookmarkEnd w:id="16"/>
+      <w:r>
+        <w:t>ting Post Details Controller</w:t>
       </w:r>
     </w:p>
     <w:p>
@@ -6183,11 +6435,16 @@
       </w:r>
     </w:p>
     <w:p>
+      <w:proofErr w:type="gramStart"/>
       <w:r>
         <w:t xml:space="preserve">First of </w:t>
       </w:r>
       <w:r>
-        <w:t>all,</w:t>
+        <w:t>all</w:t>
+      </w:r>
+      <w:proofErr w:type="gramEnd"/>
+      <w:r>
+        <w:t>,</w:t>
       </w:r>
       <w:r>
         <w:t xml:space="preserve"> get rid of </w:t>
@@ -6747,7 +7004,15 @@
         <w:t>Again,</w:t>
       </w:r>
       <w:r>
-        <w:t xml:space="preserve"> we have to implem</w:t>
+        <w:t xml:space="preserve"> we </w:t>
+      </w:r>
+      <w:proofErr w:type="gramStart"/>
+      <w:r>
+        <w:t>have to</w:t>
+      </w:r>
+      <w:proofErr w:type="gramEnd"/>
+      <w:r>
+        <w:t xml:space="preserve"> implem</w:t>
       </w:r>
       <w:r>
         <w:t xml:space="preserve">ent the switch that returns different menu state depending on the index of the command. Since we’ve got only two commands in our </w:t>
@@ -6943,7 +7208,15 @@
     </w:p>
     <w:p>
       <w:r>
-        <w:t>That’s all you have to do here. Just don’t forget to throw Exception if the index doesn’t match any case.</w:t>
+        <w:t xml:space="preserve">That’s all you </w:t>
+      </w:r>
+      <w:proofErr w:type="gramStart"/>
+      <w:r>
+        <w:t>have to</w:t>
+      </w:r>
+      <w:proofErr w:type="gramEnd"/>
+      <w:r>
+        <w:t xml:space="preserve"> do here. Just don’t forget to throw Exception if the index doesn’t match any case.</w:t>
       </w:r>
     </w:p>
     <w:p>
@@ -7159,8 +7432,13 @@
       </w:r>
     </w:p>
     <w:p>
-      <w:r>
-        <w:t xml:space="preserve">Take a look at the fields you are provided with by default, their names </w:t>
+      <w:proofErr w:type="gramStart"/>
+      <w:r>
+        <w:t>Take a look</w:t>
+      </w:r>
+      <w:proofErr w:type="gramEnd"/>
+      <w:r>
+        <w:t xml:space="preserve"> at the fields you are provided with by default, their names </w:t>
       </w:r>
       <w:r>
         <w:rPr>
@@ -7180,7 +7458,15 @@
     </w:p>
     <w:p>
       <w:r>
-        <w:t>You have to add two more fields that will hold the coordinates of the center of the cons</w:t>
+        <w:t xml:space="preserve">You </w:t>
+      </w:r>
+      <w:proofErr w:type="gramStart"/>
+      <w:r>
+        <w:t>have to</w:t>
+      </w:r>
+      <w:proofErr w:type="gramEnd"/>
+      <w:r>
+        <w:t xml:space="preserve"> add two more fields that will hold the coordinates of the center of the cons</w:t>
       </w:r>
       <w:r>
         <w:t xml:space="preserve">ole. You can get them from the </w:t>
@@ -7198,7 +7484,15 @@
         <w:t>osition</w:t>
       </w:r>
       <w:r>
-        <w:t xml:space="preserve"> class that is located in </w:t>
+        <w:t xml:space="preserve"> class that </w:t>
+      </w:r>
+      <w:proofErr w:type="gramStart"/>
+      <w:r>
+        <w:t>is located in</w:t>
+      </w:r>
+      <w:proofErr w:type="gramEnd"/>
+      <w:r>
+        <w:t xml:space="preserve"> </w:t>
       </w:r>
       <w:r>
         <w:rPr>
@@ -7481,7 +7775,15 @@
         <w:t>Next,</w:t>
       </w:r>
       <w:r>
-        <w:t xml:space="preserve"> we need a text area as a property where we will get our text from. You could take a look at the implementation of the </w:t>
+        <w:t xml:space="preserve"> we need a text area as a property where we will get our text from. You could </w:t>
+      </w:r>
+      <w:proofErr w:type="gramStart"/>
+      <w:r>
+        <w:t>take a look</w:t>
+      </w:r>
+      <w:proofErr w:type="gramEnd"/>
+      <w:r>
+        <w:t xml:space="preserve"> at the implementation of the </w:t>
       </w:r>
       <w:r>
         <w:rPr>
@@ -8168,7 +8470,15 @@
         <w:t>Post</w:t>
       </w:r>
       <w:r>
-        <w:t xml:space="preserve"> and in order to implement that case we will have to make ourselves a service method called </w:t>
+        <w:t xml:space="preserve"> and </w:t>
+      </w:r>
+      <w:proofErr w:type="gramStart"/>
+      <w:r>
+        <w:t>in order to</w:t>
+      </w:r>
+      <w:proofErr w:type="gramEnd"/>
+      <w:r>
+        <w:t xml:space="preserve"> implement that case we will have to make ourselves a service method called </w:t>
       </w:r>
       <w:r>
         <w:rPr>
@@ -8208,8 +8518,13 @@
       </w:r>
     </w:p>
     <w:p>
-      <w:r>
-        <w:t>First we need to create a method that ensures that we have the category for the post we are trying to add:</w:t>
+      <w:proofErr w:type="gramStart"/>
+      <w:r>
+        <w:t>First</w:t>
+      </w:r>
+      <w:proofErr w:type="gramEnd"/>
+      <w:r>
+        <w:t xml:space="preserve"> we need to create a method that ensures that we have the category for the post we are trying to add:</w:t>
       </w:r>
     </w:p>
     <w:p>
@@ -8629,7 +8944,15 @@
         <w:t>id</w:t>
       </w:r>
       <w:r>
-        <w:t xml:space="preserve"> for the entity we’re about to create. You ca see how in the </w:t>
+        <w:t xml:space="preserve"> for the entity we’re about to create. </w:t>
+      </w:r>
+      <w:proofErr w:type="gramStart"/>
+      <w:r>
+        <w:t>You</w:t>
+      </w:r>
+      <w:proofErr w:type="gramEnd"/>
+      <w:r>
+        <w:t xml:space="preserve"> ca see how in the </w:t>
       </w:r>
       <w:r>
         <w:rPr>
@@ -8642,8 +8965,13 @@
       </w:r>
     </w:p>
     <w:p>
-      <w:r>
-        <w:t xml:space="preserve">Next we fetch our post author calling the </w:t>
+      <w:proofErr w:type="gramStart"/>
+      <w:r>
+        <w:t>Next</w:t>
+      </w:r>
+      <w:proofErr w:type="gramEnd"/>
+      <w:r>
+        <w:t xml:space="preserve"> we fetch our post author calling the </w:t>
       </w:r>
       <w:r>
         <w:rPr>
@@ -9051,7 +9379,15 @@
     </w:p>
     <w:p>
       <w:r>
-        <w:t xml:space="preserve">The last thing we need to implement in order for our forum to create posts is implement </w:t>
+        <w:t xml:space="preserve">The last thing we need to implement </w:t>
+      </w:r>
+      <w:proofErr w:type="gramStart"/>
+      <w:r>
+        <w:t>in order for</w:t>
+      </w:r>
+      <w:proofErr w:type="gramEnd"/>
+      <w:r>
+        <w:t xml:space="preserve"> our forum to create posts is implement </w:t>
       </w:r>
       <w:r>
         <w:rPr>
@@ -9198,7 +9534,15 @@
         <w:t xml:space="preserve"> </w:t>
       </w:r>
       <w:r>
-        <w:t xml:space="preserve">(similar to </w:t>
+        <w:t>(</w:t>
+      </w:r>
+      <w:proofErr w:type="gramStart"/>
+      <w:r>
+        <w:t>similar to</w:t>
+      </w:r>
+      <w:proofErr w:type="gramEnd"/>
+      <w:r>
+        <w:t xml:space="preserve"> </w:t>
       </w:r>
       <w:r>
         <w:rPr>
@@ -9226,7 +9570,7 @@
 </file>
 
 <file path=word/endnotes.xml><?xml version="1.0" encoding="utf-8"?>
-<w:endnotes xmlns:wpc="http://schemas.microsoft.com/office/word/2010/wordprocessingCanvas" xmlns:cx="http://schemas.microsoft.com/office/drawing/2014/chartex" xmlns:cx1="http://schemas.microsoft.com/office/drawing/2015/9/8/chartex" xmlns:mc="http://schemas.openxmlformats.org/markup-compatibility/2006" xmlns:o="urn:schemas-microsoft-com:office:office" xmlns:r="http://schemas.openxmlformats.org/officeDocument/2006/relationships" xmlns:m="http://schemas.openxmlformats.org/officeDocument/2006/math" xmlns:v="urn:schemas-microsoft-com:vml" xmlns:wp14="http://schemas.microsoft.com/office/word/2010/wordprocessingDrawing" xmlns:wp="http://schemas.openxmlformats.org/drawingml/2006/wordprocessingDrawing" xmlns:w10="urn:schemas-microsoft-com:office:word" xmlns:w="http://schemas.openxmlformats.org/wordprocessingml/2006/main" xmlns:w14="http://schemas.microsoft.com/office/word/2010/wordml" xmlns:w15="http://schemas.microsoft.com/office/word/2012/wordml" xmlns:w16se="http://schemas.microsoft.com/office/word/2015/wordml/symex" xmlns:wpg="http://schemas.microsoft.com/office/word/2010/wordprocessingGroup" xmlns:wpi="http://schemas.microsoft.com/office/word/2010/wordprocessingInk" xmlns:wne="http://schemas.microsoft.com/office/word/2006/wordml" xmlns:wps="http://schemas.microsoft.com/office/word/2010/wordprocessingShape" mc:Ignorable="w14 w15 w16se wp14">
+<w:endnotes xmlns:wpc="http://schemas.microsoft.com/office/word/2010/wordprocessingCanvas" xmlns:cx="http://schemas.microsoft.com/office/drawing/2014/chartex" xmlns:cx1="http://schemas.microsoft.com/office/drawing/2015/9/8/chartex" xmlns:cx2="http://schemas.microsoft.com/office/drawing/2015/10/21/chartex" xmlns:cx3="http://schemas.microsoft.com/office/drawing/2016/5/9/chartex" xmlns:cx4="http://schemas.microsoft.com/office/drawing/2016/5/10/chartex" xmlns:cx5="http://schemas.microsoft.com/office/drawing/2016/5/11/chartex" xmlns:cx6="http://schemas.microsoft.com/office/drawing/2016/5/12/chartex" xmlns:cx7="http://schemas.microsoft.com/office/drawing/2016/5/13/chartex" xmlns:cx8="http://schemas.microsoft.com/office/drawing/2016/5/14/chartex" xmlns:mc="http://schemas.openxmlformats.org/markup-compatibility/2006" xmlns:aink="http://schemas.microsoft.com/office/drawing/2016/ink" xmlns:am3d="http://schemas.microsoft.com/office/drawing/2017/model3d" xmlns:o="urn:schemas-microsoft-com:office:office" xmlns:r="http://schemas.openxmlformats.org/officeDocument/2006/relationships" xmlns:m="http://schemas.openxmlformats.org/officeDocument/2006/math" xmlns:v="urn:schemas-microsoft-com:vml" xmlns:wp14="http://schemas.microsoft.com/office/word/2010/wordprocessingDrawing" xmlns:wp="http://schemas.openxmlformats.org/drawingml/2006/wordprocessingDrawing" xmlns:w10="urn:schemas-microsoft-com:office:word" xmlns:w="http://schemas.openxmlformats.org/wordprocessingml/2006/main" xmlns:w14="http://schemas.microsoft.com/office/word/2010/wordml" xmlns:w15="http://schemas.microsoft.com/office/word/2012/wordml" xmlns:w16cid="http://schemas.microsoft.com/office/word/2016/wordml/cid" xmlns:w16se="http://schemas.microsoft.com/office/word/2015/wordml/symex" xmlns:wpg="http://schemas.microsoft.com/office/word/2010/wordprocessingGroup" xmlns:wpi="http://schemas.microsoft.com/office/word/2010/wordprocessingInk" xmlns:wne="http://schemas.microsoft.com/office/word/2006/wordml" xmlns:wps="http://schemas.microsoft.com/office/word/2010/wordprocessingShape" mc:Ignorable="w14 w15 w16se w16cid wp14">
   <w:endnote w:type="separator" w:id="-1">
     <w:p>
       <w:pPr>
@@ -9251,7 +9595,7 @@
 </file>
 
 <file path=word/footer1.xml><?xml version="1.0" encoding="utf-8"?>
-<w:ftr xmlns:wpc="http://schemas.microsoft.com/office/word/2010/wordprocessingCanvas" xmlns:cx="http://schemas.microsoft.com/office/drawing/2014/chartex" xmlns:cx1="http://schemas.microsoft.com/office/drawing/2015/9/8/chartex" xmlns:mc="http://schemas.openxmlformats.org/markup-compatibility/2006" xmlns:o="urn:schemas-microsoft-com:office:office" xmlns:r="http://schemas.openxmlformats.org/officeDocument/2006/relationships" xmlns:m="http://schemas.openxmlformats.org/officeDocument/2006/math" xmlns:v="urn:schemas-microsoft-com:vml" xmlns:wp14="http://schemas.microsoft.com/office/word/2010/wordprocessingDrawing" xmlns:wp="http://schemas.openxmlformats.org/drawingml/2006/wordprocessingDrawing" xmlns:w10="urn:schemas-microsoft-com:office:word" xmlns:w="http://schemas.openxmlformats.org/wordprocessingml/2006/main" xmlns:w14="http://schemas.microsoft.com/office/word/2010/wordml" xmlns:w15="http://schemas.microsoft.com/office/word/2012/wordml" xmlns:w16se="http://schemas.microsoft.com/office/word/2015/wordml/symex" xmlns:wpg="http://schemas.microsoft.com/office/word/2010/wordprocessingGroup" xmlns:wpi="http://schemas.microsoft.com/office/word/2010/wordprocessingInk" xmlns:wne="http://schemas.microsoft.com/office/word/2006/wordml" xmlns:wps="http://schemas.microsoft.com/office/word/2010/wordprocessingShape" mc:Ignorable="w14 w15 w16se wp14">
+<w:ftr xmlns:wpc="http://schemas.microsoft.com/office/word/2010/wordprocessingCanvas" xmlns:cx="http://schemas.microsoft.com/office/drawing/2014/chartex" xmlns:cx1="http://schemas.microsoft.com/office/drawing/2015/9/8/chartex" xmlns:cx2="http://schemas.microsoft.com/office/drawing/2015/10/21/chartex" xmlns:cx3="http://schemas.microsoft.com/office/drawing/2016/5/9/chartex" xmlns:cx4="http://schemas.microsoft.com/office/drawing/2016/5/10/chartex" xmlns:cx5="http://schemas.microsoft.com/office/drawing/2016/5/11/chartex" xmlns:cx6="http://schemas.microsoft.com/office/drawing/2016/5/12/chartex" xmlns:cx7="http://schemas.microsoft.com/office/drawing/2016/5/13/chartex" xmlns:cx8="http://schemas.microsoft.com/office/drawing/2016/5/14/chartex" xmlns:mc="http://schemas.openxmlformats.org/markup-compatibility/2006" xmlns:aink="http://schemas.microsoft.com/office/drawing/2016/ink" xmlns:am3d="http://schemas.microsoft.com/office/drawing/2017/model3d" xmlns:o="urn:schemas-microsoft-com:office:office" xmlns:r="http://schemas.openxmlformats.org/officeDocument/2006/relationships" xmlns:m="http://schemas.openxmlformats.org/officeDocument/2006/math" xmlns:v="urn:schemas-microsoft-com:vml" xmlns:wp14="http://schemas.microsoft.com/office/word/2010/wordprocessingDrawing" xmlns:wp="http://schemas.openxmlformats.org/drawingml/2006/wordprocessingDrawing" xmlns:w10="urn:schemas-microsoft-com:office:word" xmlns:w="http://schemas.openxmlformats.org/wordprocessingml/2006/main" xmlns:w14="http://schemas.microsoft.com/office/word/2010/wordml" xmlns:w15="http://schemas.microsoft.com/office/word/2012/wordml" xmlns:w16cid="http://schemas.microsoft.com/office/word/2016/wordml/cid" xmlns:w16se="http://schemas.microsoft.com/office/word/2015/wordml/symex" xmlns:wpg="http://schemas.microsoft.com/office/word/2010/wordprocessingGroup" xmlns:wpi="http://schemas.microsoft.com/office/word/2010/wordprocessingInk" xmlns:wne="http://schemas.microsoft.com/office/word/2006/wordml" xmlns:wps="http://schemas.microsoft.com/office/word/2010/wordprocessingShape" mc:Ignorable="w14 w15 w16se w16cid wp14">
   <w:p>
     <w:pPr>
       <w:pStyle w:val="Footer"/>
@@ -9391,7 +9735,7 @@
         </mc:Choice>
         <mc:Fallback>
           <w:pict>
-            <v:line w14:anchorId="1F06CF18" id="Straight Connector 19" o:spid="_x0000_s1026" style="position:absolute;flip:y;z-index:251660288;visibility:visible;mso-wrap-style:square;mso-width-percent:0;mso-height-percent:0;mso-wrap-distance-left:9pt;mso-wrap-distance-top:0;mso-wrap-distance-right:9pt;mso-wrap-distance-bottom:0;mso-position-horizontal:absolute;mso-position-horizontal-relative:text;mso-position-vertical:absolute;mso-position-vertical-relative:text;mso-width-percent:0;mso-height-percent:0;mso-width-relative:page;mso-height-relative:page" from="-.1pt,5.2pt" to="520.7pt,5.2pt" o:gfxdata="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" strokecolor="#f37123" strokeweight="1pt">
+            <v:line w14:anchorId="4A94814C" id="Straight Connector 19" o:spid="_x0000_s1026" style="position:absolute;flip:y;z-index:251660288;visibility:visible;mso-wrap-style:square;mso-width-percent:0;mso-height-percent:0;mso-wrap-distance-left:9pt;mso-wrap-distance-top:0;mso-wrap-distance-right:9pt;mso-wrap-distance-bottom:0;mso-position-horizontal:absolute;mso-position-horizontal-relative:text;mso-position-vertical:absolute;mso-position-vertical-relative:text;mso-width-percent:0;mso-height-percent:0;mso-width-relative:page;mso-height-relative:page" from="-.1pt,5.2pt" to="520.7pt,5.2pt" o:gfxdata="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" strokecolor="#f37123" strokeweight="1pt">
               <v:stroke endcap="round"/>
             </v:line>
           </w:pict>
@@ -10135,7 +10479,7 @@
                           <wp:extent cx="201930" cy="201930"/>
                           <wp:effectExtent l="0" t="0" r="7620" b="7620"/>
                           <wp:docPr id="12" name="Picture 12">
-                            <a:hlinkClick xmlns:a="http://schemas.openxmlformats.org/drawingml/2006/main" r:id="rId1"/>
+                            <a:hlinkClick xmlns:a="http://schemas.openxmlformats.org/drawingml/2006/main" r:id="rId3"/>
                           </wp:docPr>
                           <wp:cNvGraphicFramePr>
                             <a:graphicFrameLocks xmlns:a="http://schemas.openxmlformats.org/drawingml/2006/main" noChangeAspect="1"/>
@@ -10145,7 +10489,7 @@
                               <pic:pic xmlns:pic="http://schemas.openxmlformats.org/drawingml/2006/picture">
                                 <pic:nvPicPr>
                                   <pic:cNvPr id="0" name="Picture 19">
-                                    <a:hlinkClick r:id="rId22"/>
+                                    <a:hlinkClick r:id="rId1"/>
                                   </pic:cNvPr>
                                   <pic:cNvPicPr>
                                     <a:picLocks noChangeAspect="1" noChangeArrowheads="1"/>
@@ -11060,7 +11404,7 @@
 </file>
 
 <file path=word/footnotes.xml><?xml version="1.0" encoding="utf-8"?>
-<w:footnotes xmlns:wpc="http://schemas.microsoft.com/office/word/2010/wordprocessingCanvas" xmlns:cx="http://schemas.microsoft.com/office/drawing/2014/chartex" xmlns:cx1="http://schemas.microsoft.com/office/drawing/2015/9/8/chartex" xmlns:mc="http://schemas.openxmlformats.org/markup-compatibility/2006" xmlns:o="urn:schemas-microsoft-com:office:office" xmlns:r="http://schemas.openxmlformats.org/officeDocument/2006/relationships" xmlns:m="http://schemas.openxmlformats.org/officeDocument/2006/math" xmlns:v="urn:schemas-microsoft-com:vml" xmlns:wp14="http://schemas.microsoft.com/office/word/2010/wordprocessingDrawing" xmlns:wp="http://schemas.openxmlformats.org/drawingml/2006/wordprocessingDrawing" xmlns:w10="urn:schemas-microsoft-com:office:word" xmlns:w="http://schemas.openxmlformats.org/wordprocessingml/2006/main" xmlns:w14="http://schemas.microsoft.com/office/word/2010/wordml" xmlns:w15="http://schemas.microsoft.com/office/word/2012/wordml" xmlns:w16se="http://schemas.microsoft.com/office/word/2015/wordml/symex" xmlns:wpg="http://schemas.microsoft.com/office/word/2010/wordprocessingGroup" xmlns:wpi="http://schemas.microsoft.com/office/word/2010/wordprocessingInk" xmlns:wne="http://schemas.microsoft.com/office/word/2006/wordml" xmlns:wps="http://schemas.microsoft.com/office/word/2010/wordprocessingShape" mc:Ignorable="w14 w15 w16se wp14">
+<w:footnotes xmlns:wpc="http://schemas.microsoft.com/office/word/2010/wordprocessingCanvas" xmlns:cx="http://schemas.microsoft.com/office/drawing/2014/chartex" xmlns:cx1="http://schemas.microsoft.com/office/drawing/2015/9/8/chartex" xmlns:cx2="http://schemas.microsoft.com/office/drawing/2015/10/21/chartex" xmlns:cx3="http://schemas.microsoft.com/office/drawing/2016/5/9/chartex" xmlns:cx4="http://schemas.microsoft.com/office/drawing/2016/5/10/chartex" xmlns:cx5="http://schemas.microsoft.com/office/drawing/2016/5/11/chartex" xmlns:cx6="http://schemas.microsoft.com/office/drawing/2016/5/12/chartex" xmlns:cx7="http://schemas.microsoft.com/office/drawing/2016/5/13/chartex" xmlns:cx8="http://schemas.microsoft.com/office/drawing/2016/5/14/chartex" xmlns:mc="http://schemas.openxmlformats.org/markup-compatibility/2006" xmlns:aink="http://schemas.microsoft.com/office/drawing/2016/ink" xmlns:am3d="http://schemas.microsoft.com/office/drawing/2017/model3d" xmlns:o="urn:schemas-microsoft-com:office:office" xmlns:r="http://schemas.openxmlformats.org/officeDocument/2006/relationships" xmlns:m="http://schemas.openxmlformats.org/officeDocument/2006/math" xmlns:v="urn:schemas-microsoft-com:vml" xmlns:wp14="http://schemas.microsoft.com/office/word/2010/wordprocessingDrawing" xmlns:wp="http://schemas.openxmlformats.org/drawingml/2006/wordprocessingDrawing" xmlns:w10="urn:schemas-microsoft-com:office:word" xmlns:w="http://schemas.openxmlformats.org/wordprocessingml/2006/main" xmlns:w14="http://schemas.microsoft.com/office/word/2010/wordml" xmlns:w15="http://schemas.microsoft.com/office/word/2012/wordml" xmlns:w16cid="http://schemas.microsoft.com/office/word/2016/wordml/cid" xmlns:w16se="http://schemas.microsoft.com/office/word/2015/wordml/symex" xmlns:wpg="http://schemas.microsoft.com/office/word/2010/wordprocessingGroup" xmlns:wpi="http://schemas.microsoft.com/office/word/2010/wordprocessingInk" xmlns:wne="http://schemas.microsoft.com/office/word/2006/wordml" xmlns:wps="http://schemas.microsoft.com/office/word/2010/wordprocessingShape" mc:Ignorable="w14 w15 w16se w16cid wp14">
   <w:footnote w:type="separator" w:id="-1">
     <w:p>
       <w:pPr>
@@ -11085,7 +11429,7 @@
 </file>
 
 <file path=word/header1.xml><?xml version="1.0" encoding="utf-8"?>
-<w:hdr xmlns:wpc="http://schemas.microsoft.com/office/word/2010/wordprocessingCanvas" xmlns:cx="http://schemas.microsoft.com/office/drawing/2014/chartex" xmlns:cx1="http://schemas.microsoft.com/office/drawing/2015/9/8/chartex" xmlns:mc="http://schemas.openxmlformats.org/markup-compatibility/2006" xmlns:o="urn:schemas-microsoft-com:office:office" xmlns:r="http://schemas.openxmlformats.org/officeDocument/2006/relationships" xmlns:m="http://schemas.openxmlformats.org/officeDocument/2006/math" xmlns:v="urn:schemas-microsoft-com:vml" xmlns:wp14="http://schemas.microsoft.com/office/word/2010/wordprocessingDrawing" xmlns:wp="http://schemas.openxmlformats.org/drawingml/2006/wordprocessingDrawing" xmlns:w10="urn:schemas-microsoft-com:office:word" xmlns:w="http://schemas.openxmlformats.org/wordprocessingml/2006/main" xmlns:w14="http://schemas.microsoft.com/office/word/2010/wordml" xmlns:w15="http://schemas.microsoft.com/office/word/2012/wordml" xmlns:w16se="http://schemas.microsoft.com/office/word/2015/wordml/symex" xmlns:wpg="http://schemas.microsoft.com/office/word/2010/wordprocessingGroup" xmlns:wpi="http://schemas.microsoft.com/office/word/2010/wordprocessingInk" xmlns:wne="http://schemas.microsoft.com/office/word/2006/wordml" xmlns:wps="http://schemas.microsoft.com/office/word/2010/wordprocessingShape" mc:Ignorable="w14 w15 w16se wp14">
+<w:hdr xmlns:wpc="http://schemas.microsoft.com/office/word/2010/wordprocessingCanvas" xmlns:cx="http://schemas.microsoft.com/office/drawing/2014/chartex" xmlns:cx1="http://schemas.microsoft.com/office/drawing/2015/9/8/chartex" xmlns:cx2="http://schemas.microsoft.com/office/drawing/2015/10/21/chartex" xmlns:cx3="http://schemas.microsoft.com/office/drawing/2016/5/9/chartex" xmlns:cx4="http://schemas.microsoft.com/office/drawing/2016/5/10/chartex" xmlns:cx5="http://schemas.microsoft.com/office/drawing/2016/5/11/chartex" xmlns:cx6="http://schemas.microsoft.com/office/drawing/2016/5/12/chartex" xmlns:cx7="http://schemas.microsoft.com/office/drawing/2016/5/13/chartex" xmlns:cx8="http://schemas.microsoft.com/office/drawing/2016/5/14/chartex" xmlns:mc="http://schemas.openxmlformats.org/markup-compatibility/2006" xmlns:aink="http://schemas.microsoft.com/office/drawing/2016/ink" xmlns:am3d="http://schemas.microsoft.com/office/drawing/2017/model3d" xmlns:o="urn:schemas-microsoft-com:office:office" xmlns:r="http://schemas.openxmlformats.org/officeDocument/2006/relationships" xmlns:m="http://schemas.openxmlformats.org/officeDocument/2006/math" xmlns:v="urn:schemas-microsoft-com:vml" xmlns:wp14="http://schemas.microsoft.com/office/word/2010/wordprocessingDrawing" xmlns:wp="http://schemas.openxmlformats.org/drawingml/2006/wordprocessingDrawing" xmlns:w10="urn:schemas-microsoft-com:office:word" xmlns:w="http://schemas.openxmlformats.org/wordprocessingml/2006/main" xmlns:w14="http://schemas.microsoft.com/office/word/2010/wordml" xmlns:w15="http://schemas.microsoft.com/office/word/2012/wordml" xmlns:w16cid="http://schemas.microsoft.com/office/word/2016/wordml/cid" xmlns:w16se="http://schemas.microsoft.com/office/word/2015/wordml/symex" xmlns:wpg="http://schemas.microsoft.com/office/word/2010/wordprocessingGroup" xmlns:wpi="http://schemas.microsoft.com/office/word/2010/wordprocessingInk" xmlns:wne="http://schemas.microsoft.com/office/word/2006/wordml" xmlns:wps="http://schemas.microsoft.com/office/word/2010/wordprocessingShape" mc:Ignorable="w14 w15 w16se w16cid wp14">
   <w:p>
     <w:pPr>
       <w:pStyle w:val="Header"/>
@@ -11096,7 +11440,7 @@
 </file>
 
 <file path=word/numbering.xml><?xml version="1.0" encoding="utf-8"?>
-<w:numbering xmlns:wpc="http://schemas.microsoft.com/office/word/2010/wordprocessingCanvas" xmlns:cx="http://schemas.microsoft.com/office/drawing/2014/chartex" xmlns:cx1="http://schemas.microsoft.com/office/drawing/2015/9/8/chartex" xmlns:mc="http://schemas.openxmlformats.org/markup-compatibility/2006" xmlns:o="urn:schemas-microsoft-com:office:office" xmlns:r="http://schemas.openxmlformats.org/officeDocument/2006/relationships" xmlns:m="http://schemas.openxmlformats.org/officeDocument/2006/math" xmlns:v="urn:schemas-microsoft-com:vml" xmlns:wp14="http://schemas.microsoft.com/office/word/2010/wordprocessingDrawing" xmlns:wp="http://schemas.openxmlformats.org/drawingml/2006/wordprocessingDrawing" xmlns:w10="urn:schemas-microsoft-com:office:word" xmlns:w="http://schemas.openxmlformats.org/wordprocessingml/2006/main" xmlns:w14="http://schemas.microsoft.com/office/word/2010/wordml" xmlns:w15="http://schemas.microsoft.com/office/word/2012/wordml" xmlns:w16se="http://schemas.microsoft.com/office/word/2015/wordml/symex" xmlns:wpg="http://schemas.microsoft.com/office/word/2010/wordprocessingGroup" xmlns:wpi="http://schemas.microsoft.com/office/word/2010/wordprocessingInk" xmlns:wne="http://schemas.microsoft.com/office/word/2006/wordml" xmlns:wps="http://schemas.microsoft.com/office/word/2010/wordprocessingShape" mc:Ignorable="w14 w15 w16se wp14">
+<w:numbering xmlns:wpc="http://schemas.microsoft.com/office/word/2010/wordprocessingCanvas" xmlns:cx="http://schemas.microsoft.com/office/drawing/2014/chartex" xmlns:cx1="http://schemas.microsoft.com/office/drawing/2015/9/8/chartex" xmlns:cx2="http://schemas.microsoft.com/office/drawing/2015/10/21/chartex" xmlns:cx3="http://schemas.microsoft.com/office/drawing/2016/5/9/chartex" xmlns:cx4="http://schemas.microsoft.com/office/drawing/2016/5/10/chartex" xmlns:cx5="http://schemas.microsoft.com/office/drawing/2016/5/11/chartex" xmlns:cx6="http://schemas.microsoft.com/office/drawing/2016/5/12/chartex" xmlns:cx7="http://schemas.microsoft.com/office/drawing/2016/5/13/chartex" xmlns:cx8="http://schemas.microsoft.com/office/drawing/2016/5/14/chartex" xmlns:mc="http://schemas.openxmlformats.org/markup-compatibility/2006" xmlns:aink="http://schemas.microsoft.com/office/drawing/2016/ink" xmlns:am3d="http://schemas.microsoft.com/office/drawing/2017/model3d" xmlns:o="urn:schemas-microsoft-com:office:office" xmlns:r="http://schemas.openxmlformats.org/officeDocument/2006/relationships" xmlns:m="http://schemas.openxmlformats.org/officeDocument/2006/math" xmlns:v="urn:schemas-microsoft-com:vml" xmlns:wp14="http://schemas.microsoft.com/office/word/2010/wordprocessingDrawing" xmlns:wp="http://schemas.openxmlformats.org/drawingml/2006/wordprocessingDrawing" xmlns:w10="urn:schemas-microsoft-com:office:word" xmlns:w="http://schemas.openxmlformats.org/wordprocessingml/2006/main" xmlns:w14="http://schemas.microsoft.com/office/word/2010/wordml" xmlns:w15="http://schemas.microsoft.com/office/word/2012/wordml" xmlns:w16cid="http://schemas.microsoft.com/office/word/2016/wordml/cid" xmlns:w16se="http://schemas.microsoft.com/office/word/2015/wordml/symex" xmlns:wpg="http://schemas.microsoft.com/office/word/2010/wordprocessingGroup" xmlns:wpi="http://schemas.microsoft.com/office/word/2010/wordprocessingInk" xmlns:wne="http://schemas.microsoft.com/office/word/2006/wordml" xmlns:wps="http://schemas.microsoft.com/office/word/2010/wordprocessingShape" mc:Ignorable="w14 w15 w16se w16cid wp14">
   <w:abstractNum w:abstractNumId="0" w15:restartNumberingAfterBreak="0">
     <w:nsid w:val="04E60920"/>
     <w:multiLevelType w:val="hybridMultilevel"/>
@@ -16338,7 +16682,7 @@
 </file>
 
 <file path=word/styles.xml><?xml version="1.0" encoding="utf-8"?>
-<w:styles xmlns:mc="http://schemas.openxmlformats.org/markup-compatibility/2006" xmlns:r="http://schemas.openxmlformats.org/officeDocument/2006/relationships" xmlns:w="http://schemas.openxmlformats.org/wordprocessingml/2006/main" xmlns:w14="http://schemas.microsoft.com/office/word/2010/wordml" xmlns:w15="http://schemas.microsoft.com/office/word/2012/wordml" xmlns:w16se="http://schemas.microsoft.com/office/word/2015/wordml/symex" mc:Ignorable="w14 w15 w16se">
+<w:styles xmlns:mc="http://schemas.openxmlformats.org/markup-compatibility/2006" xmlns:r="http://schemas.openxmlformats.org/officeDocument/2006/relationships" xmlns:w="http://schemas.openxmlformats.org/wordprocessingml/2006/main" xmlns:w14="http://schemas.microsoft.com/office/word/2010/wordml" xmlns:w15="http://schemas.microsoft.com/office/word/2012/wordml" xmlns:w16cid="http://schemas.microsoft.com/office/word/2016/wordml/cid" xmlns:w16se="http://schemas.microsoft.com/office/word/2015/wordml/symex" mc:Ignorable="w14 w15 w16se w16cid">
   <w:docDefaults>
     <w:rPrDefault>
       <w:rPr>
@@ -16354,7 +16698,7 @@
       </w:pPr>
     </w:pPrDefault>
   </w:docDefaults>
-  <w:latentStyles w:defLockedState="0" w:defUIPriority="99" w:defSemiHidden="0" w:defUnhideWhenUsed="0" w:defQFormat="0" w:count="371">
+  <w:latentStyles w:defLockedState="0" w:defUIPriority="99" w:defSemiHidden="0" w:defUnhideWhenUsed="0" w:defQFormat="0" w:count="375">
     <w:lsdException w:name="Normal" w:uiPriority="0" w:qFormat="1"/>
     <w:lsdException w:name="heading 1" w:uiPriority="9" w:qFormat="1"/>
     <w:lsdException w:name="heading 2" w:semiHidden="1" w:uiPriority="9" w:unhideWhenUsed="1" w:qFormat="1"/>
@@ -16460,7 +16804,6 @@
     <w:lsdException w:name="HTML Sample" w:semiHidden="1" w:unhideWhenUsed="1"/>
     <w:lsdException w:name="HTML Typewriter" w:semiHidden="1" w:unhideWhenUsed="1"/>
     <w:lsdException w:name="HTML Variable" w:semiHidden="1" w:unhideWhenUsed="1"/>
-    <w:lsdException w:name="Normal Table" w:semiHidden="1" w:unhideWhenUsed="1"/>
     <w:lsdException w:name="annotation subject" w:semiHidden="1" w:unhideWhenUsed="1"/>
     <w:lsdException w:name="No List" w:semiHidden="1" w:unhideWhenUsed="1"/>
     <w:lsdException w:name="Outline List 1" w:semiHidden="1" w:unhideWhenUsed="1"/>
@@ -16504,10 +16847,8 @@
     <w:lsdException w:name="Table Elegant" w:semiHidden="1" w:unhideWhenUsed="1"/>
     <w:lsdException w:name="Table Professional" w:semiHidden="1" w:unhideWhenUsed="1"/>
     <w:lsdException w:name="Table Subtle 1" w:semiHidden="1" w:unhideWhenUsed="1"/>
-    <w:lsdException w:name="Table Subtle 2" w:semiHidden="1" w:unhideWhenUsed="1"/>
     <w:lsdException w:name="Table Web 1" w:semiHidden="1" w:unhideWhenUsed="1"/>
     <w:lsdException w:name="Table Web 2" w:semiHidden="1" w:unhideWhenUsed="1"/>
-    <w:lsdException w:name="Table Web 3" w:semiHidden="1" w:unhideWhenUsed="1"/>
     <w:lsdException w:name="Balloon Text" w:semiHidden="1" w:unhideWhenUsed="1"/>
     <w:lsdException w:name="Table Grid" w:uiPriority="59"/>
     <w:lsdException w:name="Table Theme" w:semiHidden="1" w:unhideWhenUsed="1"/>
@@ -16726,6 +17067,10 @@
     <w:lsdException w:name="List Table 5 Dark Accent 6" w:uiPriority="50"/>
     <w:lsdException w:name="List Table 6 Colorful Accent 6" w:uiPriority="51"/>
     <w:lsdException w:name="List Table 7 Colorful Accent 6" w:uiPriority="52"/>
+    <w:lsdException w:name="Mention" w:semiHidden="1" w:unhideWhenUsed="1"/>
+    <w:lsdException w:name="Smart Hyperlink" w:semiHidden="1" w:unhideWhenUsed="1"/>
+    <w:lsdException w:name="Hashtag" w:semiHidden="1" w:unhideWhenUsed="1"/>
+    <w:lsdException w:name="Unresolved Mention" w:semiHidden="1" w:unhideWhenUsed="1"/>
   </w:latentStyles>
   <w:style w:type="paragraph" w:default="1" w:styleId="Normal">
     <w:name w:val="Normal"/>
@@ -17456,7 +17801,7 @@
 </file>
 
 <file path=customXml/itemProps1.xml><?xml version="1.0" encoding="utf-8"?>
-<ds:datastoreItem xmlns:ds="http://schemas.openxmlformats.org/officeDocument/2006/customXml" ds:itemID="{6B4D800F-6794-4379-9CC8-26638F829C96}">
+<ds:datastoreItem xmlns:ds="http://schemas.openxmlformats.org/officeDocument/2006/customXml" ds:itemID="{D0D65D83-D6FB-4A37-A185-01D9764F20EB}">
   <ds:schemaRefs>
     <ds:schemaRef ds:uri="http://schemas.openxmlformats.org/officeDocument/2006/bibliography"/>
   </ds:schemaRefs>

</xml_diff>

<commit_message>
Part VI. Implementing Add Post Controller Methods Execute Command Constructor
</commit_message>
<xml_diff>
--- a/09. Workshop - Forum/07. CSharp-OOP-Basics-Workshop-Part-3.docx
+++ b/09. Workshop - Forum/07. CSharp-OOP-Basics-Workshop-Part-3.docx
@@ -6315,12 +6315,7 @@
         <w:pStyle w:val="Heading2"/>
       </w:pPr>
       <w:r>
-        <w:t>Implemen</w:t>
-      </w:r>
-      <w:bookmarkStart w:id="16" w:name="_GoBack"/>
-      <w:bookmarkEnd w:id="16"/>
-      <w:r>
-        <w:t>ting Post Details Controller</w:t>
+        <w:t>Implementing Post Details Controller</w:t>
       </w:r>
     </w:p>
     <w:p>
@@ -6644,6 +6639,8 @@
       <w:r>
         <w:t xml:space="preserve">The next method you need to implement is the public void </w:t>
       </w:r>
+      <w:bookmarkStart w:id="16" w:name="OLE_LINK17"/>
+      <w:bookmarkStart w:id="17" w:name="OLE_LINK18"/>
       <w:r>
         <w:rPr>
           <w:rStyle w:val="CodeChar"/>
@@ -6657,7 +6654,12 @@
         <w:t>Id</w:t>
       </w:r>
       <w:r>
-        <w:t xml:space="preserve"> method and you’ll never guess what it does:</w:t>
+        <w:t xml:space="preserve"> </w:t>
+      </w:r>
+      <w:bookmarkEnd w:id="16"/>
+      <w:bookmarkEnd w:id="17"/>
+      <w:r>
+        <w:t>method and you’ll never guess what it does:</w:t>
       </w:r>
     </w:p>
     <w:p>
@@ -6761,6 +6763,8 @@
       <w:r>
         <w:t xml:space="preserve"> and create a </w:t>
       </w:r>
+      <w:bookmarkStart w:id="18" w:name="OLE_LINK19"/>
+      <w:bookmarkStart w:id="19" w:name="OLE_LINK20"/>
       <w:r>
         <w:rPr>
           <w:rStyle w:val="CodeChar"/>
@@ -6770,12 +6774,18 @@
       <w:r>
         <w:t xml:space="preserve"> method of type </w:t>
       </w:r>
+      <w:bookmarkStart w:id="20" w:name="OLE_LINK21"/>
+      <w:bookmarkStart w:id="21" w:name="OLE_LINK22"/>
       <w:r>
         <w:rPr>
           <w:rStyle w:val="CodeChar"/>
         </w:rPr>
         <w:t>PostViewModel</w:t>
       </w:r>
+      <w:bookmarkEnd w:id="18"/>
+      <w:bookmarkEnd w:id="19"/>
+      <w:bookmarkEnd w:id="20"/>
+      <w:bookmarkEnd w:id="21"/>
       <w:r>
         <w:t xml:space="preserve"> that takes </w:t>
       </w:r>
@@ -7577,39 +7587,55 @@
       <w:r>
         <w:t xml:space="preserve"> we need to define the commands that our controller will have. They will be </w:t>
       </w:r>
+      <w:bookmarkStart w:id="22" w:name="OLE_LINK23"/>
+      <w:bookmarkStart w:id="23" w:name="OLE_LINK24"/>
       <w:r>
         <w:rPr>
           <w:rStyle w:val="CodeChar"/>
         </w:rPr>
         <w:t>AddTitle</w:t>
       </w:r>
+      <w:bookmarkEnd w:id="22"/>
+      <w:bookmarkEnd w:id="23"/>
       <w:r>
         <w:t xml:space="preserve">, </w:t>
       </w:r>
+      <w:bookmarkStart w:id="24" w:name="OLE_LINK25"/>
+      <w:bookmarkStart w:id="25" w:name="OLE_LINK26"/>
       <w:r>
         <w:rPr>
           <w:rStyle w:val="CodeChar"/>
         </w:rPr>
         <w:t>AddCategory</w:t>
       </w:r>
+      <w:bookmarkEnd w:id="24"/>
+      <w:bookmarkEnd w:id="25"/>
       <w:r>
         <w:t xml:space="preserve">, </w:t>
       </w:r>
+      <w:bookmarkStart w:id="26" w:name="OLE_LINK27"/>
+      <w:bookmarkStart w:id="27" w:name="OLE_LINK28"/>
       <w:r>
         <w:rPr>
           <w:rStyle w:val="CodeChar"/>
         </w:rPr>
         <w:t>Write</w:t>
       </w:r>
+      <w:bookmarkEnd w:id="26"/>
+      <w:bookmarkEnd w:id="27"/>
       <w:r>
         <w:t xml:space="preserve">, and </w:t>
       </w:r>
+      <w:bookmarkStart w:id="28" w:name="OLE_LINK29"/>
+      <w:bookmarkStart w:id="29" w:name="OLE_LINK30"/>
       <w:r>
         <w:rPr>
           <w:rStyle w:val="CodeChar"/>
         </w:rPr>
         <w:t>Post</w:t>
       </w:r>
+      <w:bookmarkEnd w:id="28"/>
+      <w:bookmarkEnd w:id="29"/>
       <w:r>
         <w:t xml:space="preserve">. Create the </w:t>
       </w:r>
@@ -8043,7 +8069,33 @@
         <w:rPr>
           <w:rStyle w:val="CodeChar"/>
         </w:rPr>
-        <w:t>ReadFile</w:t>
+        <w:t>Read</w:t>
+      </w:r>
+      <w:r>
+        <w:rPr>
+          <w:rStyle w:val="CodeChar"/>
+        </w:rPr>
+        <w:t>T</w:t>
+      </w:r>
+      <w:r>
+        <w:rPr>
+          <w:rStyle w:val="CodeChar"/>
+        </w:rPr>
+        <w:t>i</w:t>
+      </w:r>
+      <w:r>
+        <w:rPr>
+          <w:rStyle w:val="CodeChar"/>
+        </w:rPr>
+        <w:t>t</w:t>
+      </w:r>
+      <w:bookmarkStart w:id="30" w:name="_GoBack"/>
+      <w:bookmarkEnd w:id="30"/>
+      <w:r>
+        <w:rPr>
+          <w:rStyle w:val="CodeChar"/>
+        </w:rPr>
+        <w:t>le</w:t>
       </w:r>
       <w:r>
         <w:t xml:space="preserve"> method use it to implement </w:t>
@@ -9735,7 +9787,7 @@
         </mc:Choice>
         <mc:Fallback>
           <w:pict>
-            <v:line w14:anchorId="4A94814C" id="Straight Connector 19" o:spid="_x0000_s1026" style="position:absolute;flip:y;z-index:251660288;visibility:visible;mso-wrap-style:square;mso-width-percent:0;mso-height-percent:0;mso-wrap-distance-left:9pt;mso-wrap-distance-top:0;mso-wrap-distance-right:9pt;mso-wrap-distance-bottom:0;mso-position-horizontal:absolute;mso-position-horizontal-relative:text;mso-position-vertical:absolute;mso-position-vertical-relative:text;mso-width-percent:0;mso-height-percent:0;mso-width-relative:page;mso-height-relative:page" from="-.1pt,5.2pt" to="520.7pt,5.2pt" o:gfxdata="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" strokecolor="#f37123" strokeweight="1pt">
+            <v:line w14:anchorId="465C2756" id="Straight Connector 19" o:spid="_x0000_s1026" style="position:absolute;flip:y;z-index:251660288;visibility:visible;mso-wrap-style:square;mso-width-percent:0;mso-height-percent:0;mso-wrap-distance-left:9pt;mso-wrap-distance-top:0;mso-wrap-distance-right:9pt;mso-wrap-distance-bottom:0;mso-position-horizontal:absolute;mso-position-horizontal-relative:text;mso-position-vertical:absolute;mso-position-vertical-relative:text;mso-width-percent:0;mso-height-percent:0;mso-width-relative:page;mso-height-relative:page" from="-.1pt,5.2pt" to="520.7pt,5.2pt" o:gfxdata="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" strokecolor="#f37123" strokeweight="1pt">
               <v:stroke endcap="round"/>
             </v:line>
           </w:pict>
@@ -17801,7 +17853,7 @@
 </file>
 
 <file path=customXml/itemProps1.xml><?xml version="1.0" encoding="utf-8"?>
-<ds:datastoreItem xmlns:ds="http://schemas.openxmlformats.org/officeDocument/2006/customXml" ds:itemID="{D0D65D83-D6FB-4A37-A185-01D9764F20EB}">
+<ds:datastoreItem xmlns:ds="http://schemas.openxmlformats.org/officeDocument/2006/customXml" ds:itemID="{2838310C-E850-4B3D-BF3F-1C13E0A1D41B}">
   <ds:schemaRefs>
     <ds:schemaRef ds:uri="http://schemas.openxmlformats.org/officeDocument/2006/bibliography"/>
   </ds:schemaRefs>

</xml_diff>